<commit_message>
related work linking paragraph
</commit_message>
<xml_diff>
--- a/Conference/Related work.docx
+++ b/Conference/Related work.docx
@@ -1258,7 +1258,158 @@
           <w:szCs w:val="18"/>
           <w:lang w:val="en-US"/>
         </w:rPr>
-        <w:t>[INSERT LINK TO OUR WORK FITS HERE]</w:t>
+        <w:tab/>
+        <w:t xml:space="preserve">Our work extends </w:t>
+      </w:r>
+      <w:proofErr w:type="spellStart"/>
+      <w:r>
+        <w:rPr>
+          <w:rFonts w:ascii="Times New Roman" w:hAnsi="Times New Roman" w:cs="Times New Roman"/>
+          <w:sz w:val="18"/>
+          <w:szCs w:val="18"/>
+          <w:lang w:val="en-US"/>
+        </w:rPr>
+        <w:t>Bydžovská</w:t>
+      </w:r>
+      <w:proofErr w:type="spellEnd"/>
+      <w:r>
+        <w:rPr>
+          <w:rFonts w:ascii="Times New Roman" w:hAnsi="Times New Roman" w:cs="Times New Roman"/>
+          <w:sz w:val="18"/>
+          <w:szCs w:val="18"/>
+          <w:lang w:val="en-US"/>
+        </w:rPr>
+        <w:t xml:space="preserve"> (2016)</w:t>
+      </w:r>
+      <w:r>
+        <w:rPr>
+          <w:rFonts w:ascii="Times New Roman" w:hAnsi="Times New Roman" w:cs="Times New Roman"/>
+          <w:sz w:val="18"/>
+          <w:szCs w:val="18"/>
+          <w:lang w:val="en-US"/>
+        </w:rPr>
+        <w:t xml:space="preserve">’s use of student interest by using a topic model. We thereby provide a more flexible and realistic interpretation of a student’s interest profile. Moreover, we use the idea of a topic model to expand the search of relevant courses in the manner that Ontological Models were used by </w:t>
+      </w:r>
+      <w:r>
+        <w:rPr>
+          <w:rFonts w:ascii="Times New Roman" w:hAnsi="Times New Roman" w:cs="Times New Roman"/>
+          <w:sz w:val="18"/>
+          <w:szCs w:val="18"/>
+          <w:lang w:val="en-US"/>
+        </w:rPr>
+        <w:t xml:space="preserve">Gulzar, </w:t>
+      </w:r>
+      <w:proofErr w:type="spellStart"/>
+      <w:r>
+        <w:rPr>
+          <w:rFonts w:ascii="Times New Roman" w:hAnsi="Times New Roman" w:cs="Times New Roman"/>
+          <w:sz w:val="18"/>
+          <w:szCs w:val="18"/>
+          <w:lang w:val="en-US"/>
+        </w:rPr>
+        <w:t>Leema</w:t>
+      </w:r>
+      <w:proofErr w:type="spellEnd"/>
+      <w:r>
+        <w:rPr>
+          <w:rFonts w:ascii="Times New Roman" w:hAnsi="Times New Roman" w:cs="Times New Roman"/>
+          <w:sz w:val="18"/>
+          <w:szCs w:val="18"/>
+          <w:lang w:val="en-US"/>
+        </w:rPr>
+        <w:t xml:space="preserve"> and </w:t>
+      </w:r>
+      <w:proofErr w:type="gramStart"/>
+      <w:r>
+        <w:rPr>
+          <w:rFonts w:ascii="Times New Roman" w:hAnsi="Times New Roman" w:cs="Times New Roman"/>
+          <w:sz w:val="18"/>
+          <w:szCs w:val="18"/>
+          <w:lang w:val="en-US"/>
+        </w:rPr>
+        <w:t>Deepak</w:t>
+      </w:r>
+      <w:r>
+        <w:rPr>
+          <w:rFonts w:ascii="Times New Roman" w:hAnsi="Times New Roman" w:cs="Times New Roman"/>
+          <w:sz w:val="18"/>
+          <w:szCs w:val="18"/>
+          <w:lang w:val="en-US"/>
+        </w:rPr>
+        <w:t>(</w:t>
+      </w:r>
+      <w:proofErr w:type="gramEnd"/>
+      <w:r>
+        <w:rPr>
+          <w:rFonts w:ascii="Times New Roman" w:hAnsi="Times New Roman" w:cs="Times New Roman"/>
+          <w:sz w:val="18"/>
+          <w:szCs w:val="18"/>
+          <w:lang w:val="en-US"/>
+        </w:rPr>
+        <w:t xml:space="preserve">2017). The use of a topic model is superior because the topics can be learned from the data and </w:t>
+      </w:r>
+      <w:r>
+        <w:rPr>
+          <w:rFonts w:ascii="Times New Roman" w:hAnsi="Times New Roman" w:cs="Times New Roman"/>
+          <w:sz w:val="18"/>
+          <w:szCs w:val="18"/>
+          <w:lang w:val="en-US"/>
+        </w:rPr>
+        <w:t>domains must</w:t>
+      </w:r>
+      <w:r>
+        <w:rPr>
+          <w:rFonts w:ascii="Times New Roman" w:hAnsi="Times New Roman" w:cs="Times New Roman"/>
+          <w:sz w:val="18"/>
+          <w:szCs w:val="18"/>
+          <w:lang w:val="en-US"/>
+        </w:rPr>
+        <w:t xml:space="preserve"> not be </w:t>
+      </w:r>
+      <w:r>
+        <w:rPr>
+          <w:rFonts w:ascii="Times New Roman" w:hAnsi="Times New Roman" w:cs="Times New Roman"/>
+          <w:sz w:val="18"/>
+          <w:szCs w:val="18"/>
+          <w:lang w:val="en-US"/>
+        </w:rPr>
+        <w:t>known</w:t>
+      </w:r>
+      <w:r>
+        <w:rPr>
+          <w:rFonts w:ascii="Times New Roman" w:hAnsi="Times New Roman" w:cs="Times New Roman"/>
+          <w:sz w:val="18"/>
+          <w:szCs w:val="18"/>
+          <w:lang w:val="en-US"/>
+        </w:rPr>
+        <w:t xml:space="preserve"> in advance. </w:t>
+      </w:r>
+      <w:r>
+        <w:rPr>
+          <w:rFonts w:ascii="Times New Roman" w:hAnsi="Times New Roman" w:cs="Times New Roman"/>
+          <w:sz w:val="18"/>
+          <w:szCs w:val="18"/>
+          <w:lang w:val="en-US"/>
+        </w:rPr>
+        <w:t xml:space="preserve">Our system also </w:t>
+      </w:r>
+      <w:r>
+        <w:rPr>
+          <w:rFonts w:ascii="Times New Roman" w:hAnsi="Times New Roman" w:cs="Times New Roman"/>
+          <w:sz w:val="18"/>
+          <w:szCs w:val="18"/>
+          <w:lang w:val="en-US"/>
+        </w:rPr>
+        <w:t xml:space="preserve">proposes ways of providing explanations and additional information with the recommendations to ensure students can make well informed decisions themselves. </w:t>
+      </w:r>
+      <w:r>
+        <w:rPr>
+          <w:rFonts w:ascii="Times New Roman" w:hAnsi="Times New Roman" w:cs="Times New Roman"/>
+          <w:sz w:val="18"/>
+          <w:szCs w:val="18"/>
+          <w:lang w:val="en-US"/>
+        </w:rPr>
+        <w:t xml:space="preserve"> </w:t>
       </w:r>
     </w:p>
     <w:p>
@@ -1273,17 +1424,161 @@
           <w:lang w:val="en-US"/>
         </w:rPr>
       </w:pPr>
-      <w:r>
-        <w:rPr>
-          <w:rFonts w:ascii="Times New Roman" w:hAnsi="Times New Roman" w:cs="Times New Roman"/>
-          <w:sz w:val="18"/>
-          <w:szCs w:val="18"/>
-          <w:lang w:val="en-US"/>
-        </w:rPr>
-        <w:tab/>
+    </w:p>
+    <w:p>
+      <w:pPr>
+        <w:autoSpaceDE w:val="0"/>
+        <w:autoSpaceDN w:val="0"/>
+        <w:adjustRightInd w:val="0"/>
+        <w:rPr>
+          <w:rFonts w:ascii="Times New Roman" w:hAnsi="Times New Roman" w:cs="Times New Roman"/>
+          <w:sz w:val="18"/>
+          <w:szCs w:val="18"/>
+          <w:lang w:val="en-US"/>
+        </w:rPr>
+      </w:pPr>
+    </w:p>
+    <w:p>
+      <w:pPr>
+        <w:autoSpaceDE w:val="0"/>
+        <w:autoSpaceDN w:val="0"/>
+        <w:adjustRightInd w:val="0"/>
+        <w:rPr>
+          <w:rFonts w:ascii="Times New Roman" w:hAnsi="Times New Roman" w:cs="Times New Roman"/>
+          <w:sz w:val="18"/>
+          <w:szCs w:val="18"/>
+          <w:lang w:val="en-US"/>
+        </w:rPr>
+      </w:pPr>
+      <w:r>
+        <w:rPr>
+          <w:rFonts w:ascii="Times New Roman" w:hAnsi="Times New Roman" w:cs="Times New Roman"/>
+          <w:sz w:val="18"/>
+          <w:szCs w:val="18"/>
+          <w:lang w:val="en-US"/>
+        </w:rPr>
+        <w:t xml:space="preserve">Gulzar, </w:t>
+      </w:r>
+      <w:proofErr w:type="spellStart"/>
+      <w:r>
+        <w:rPr>
+          <w:rFonts w:ascii="Times New Roman" w:hAnsi="Times New Roman" w:cs="Times New Roman"/>
+          <w:sz w:val="18"/>
+          <w:szCs w:val="18"/>
+          <w:lang w:val="en-US"/>
+        </w:rPr>
+        <w:t>Leema</w:t>
+      </w:r>
+      <w:proofErr w:type="spellEnd"/>
+      <w:r>
+        <w:rPr>
+          <w:rFonts w:ascii="Times New Roman" w:hAnsi="Times New Roman" w:cs="Times New Roman"/>
+          <w:sz w:val="18"/>
+          <w:szCs w:val="18"/>
+          <w:lang w:val="en-US"/>
+        </w:rPr>
+        <w:t xml:space="preserve"> and Deepak</w:t>
+      </w:r>
+      <w:r>
+        <w:rPr>
+          <w:rFonts w:ascii="Times New Roman" w:hAnsi="Times New Roman" w:cs="Times New Roman"/>
+          <w:sz w:val="18"/>
+          <w:szCs w:val="18"/>
+          <w:lang w:val="en-US"/>
+        </w:rPr>
+        <w:t>’s</w:t>
+      </w:r>
+      <w:r>
+        <w:rPr>
+          <w:rFonts w:ascii="Times New Roman" w:hAnsi="Times New Roman" w:cs="Times New Roman"/>
+          <w:sz w:val="18"/>
+          <w:szCs w:val="18"/>
+          <w:lang w:val="en-US"/>
+        </w:rPr>
+        <w:t xml:space="preserve"> </w:t>
+      </w:r>
+      <w:r>
+        <w:rPr>
+          <w:rFonts w:ascii="Times New Roman" w:hAnsi="Times New Roman" w:cs="Times New Roman"/>
+          <w:sz w:val="18"/>
+          <w:szCs w:val="18"/>
+          <w:lang w:val="en-US"/>
+        </w:rPr>
+        <w:t xml:space="preserve">use of </w:t>
+      </w:r>
+      <w:r>
+        <w:rPr>
+          <w:rFonts w:ascii="Times New Roman" w:hAnsi="Times New Roman" w:cs="Times New Roman"/>
+          <w:sz w:val="18"/>
+          <w:szCs w:val="18"/>
+          <w:lang w:val="en-US"/>
+        </w:rPr>
+        <w:t>student</w:t>
+      </w:r>
+      <w:r>
+        <w:rPr>
+          <w:rFonts w:ascii="Times New Roman" w:hAnsi="Times New Roman" w:cs="Times New Roman"/>
+          <w:sz w:val="18"/>
+          <w:szCs w:val="18"/>
+          <w:lang w:val="en-US"/>
+        </w:rPr>
+        <w:t xml:space="preserve"> </w:t>
       </w:r>
       <w:bookmarkStart w:id="0" w:name="_GoBack"/>
       <w:bookmarkEnd w:id="0"/>
+      <w:r>
+        <w:rPr>
+          <w:rFonts w:ascii="Times New Roman" w:hAnsi="Times New Roman" w:cs="Times New Roman"/>
+          <w:sz w:val="18"/>
+          <w:szCs w:val="18"/>
+          <w:lang w:val="en-US"/>
+        </w:rPr>
+        <w:t>interest by using a topic model</w:t>
+      </w:r>
+    </w:p>
+    <w:p>
+      <w:pPr>
+        <w:autoSpaceDE w:val="0"/>
+        <w:autoSpaceDN w:val="0"/>
+        <w:adjustRightInd w:val="0"/>
+        <w:rPr>
+          <w:rFonts w:ascii="Times New Roman" w:hAnsi="Times New Roman" w:cs="Times New Roman"/>
+          <w:sz w:val="18"/>
+          <w:szCs w:val="18"/>
+          <w:lang w:val="en-US"/>
+        </w:rPr>
+      </w:pPr>
+      <w:r>
+        <w:rPr>
+          <w:rFonts w:ascii="Times New Roman" w:hAnsi="Times New Roman" w:cs="Times New Roman"/>
+          <w:sz w:val="18"/>
+          <w:szCs w:val="18"/>
+          <w:lang w:val="en-US"/>
+        </w:rPr>
+        <w:t>[INSERT LINK TO OUR WORK FITS HERE]</w:t>
+      </w:r>
+    </w:p>
+    <w:p>
+      <w:pPr>
+        <w:autoSpaceDE w:val="0"/>
+        <w:autoSpaceDN w:val="0"/>
+        <w:adjustRightInd w:val="0"/>
+        <w:rPr>
+          <w:rFonts w:ascii="Times New Roman" w:hAnsi="Times New Roman" w:cs="Times New Roman"/>
+          <w:sz w:val="18"/>
+          <w:szCs w:val="18"/>
+          <w:lang w:val="en-US"/>
+        </w:rPr>
+      </w:pPr>
+      <w:r>
+        <w:rPr>
+          <w:rFonts w:ascii="Times New Roman" w:hAnsi="Times New Roman" w:cs="Times New Roman"/>
+          <w:sz w:val="18"/>
+          <w:szCs w:val="18"/>
+          <w:lang w:val="en-US"/>
+        </w:rPr>
+        <w:tab/>
+      </w:r>
     </w:p>
     <w:sectPr>
       <w:pgSz w:w="12240" w:h="15840"/>

</xml_diff>